<commit_message>
fix values & placeholder of template Documents de Révision
</commit_message>
<xml_diff>
--- a/src/Documents de Révision.docx
+++ b/src/Documents de Révision.docx
@@ -33,7 +33,7 @@
             <mc:AlternateContent>
               <mc:Choice Requires="wps">
                 <w:drawing>
-                  <wp:anchor distT="0" distB="0" distL="114300" distR="114300" simplePos="0" relativeHeight="251659264" behindDoc="0" locked="0" layoutInCell="1" allowOverlap="1" wp14:anchorId="1C9C9EBC" wp14:editId="3F8262D8">
+                  <wp:anchor distT="0" distB="0" distL="114300" distR="114300" simplePos="0" relativeHeight="251659264" behindDoc="0" locked="0" layoutInCell="1" allowOverlap="1" wp14:anchorId="1C9C9EBC" wp14:editId="6BAB736B">
                     <wp:simplePos x="0" y="0"/>
                     <wp:positionH relativeFrom="margin">
                       <wp:posOffset>5353050</wp:posOffset>
@@ -41,8 +41,8 @@
                     <wp:positionV relativeFrom="page">
                       <wp:posOffset>755015</wp:posOffset>
                     </wp:positionV>
-                    <wp:extent cx="594360" cy="987552"/>
-                    <wp:effectExtent l="0" t="0" r="0" b="5080"/>
+                    <wp:extent cx="589333" cy="979200"/>
+                    <wp:effectExtent l="0" t="0" r="6350" b="0"/>
                     <wp:wrapNone/>
                     <wp:docPr id="132" name="Rectangle 132"/>
                     <wp:cNvGraphicFramePr>
@@ -57,7 +57,7 @@
                           <wps:spPr>
                             <a:xfrm>
                               <a:off x="0" y="0"/>
-                              <a:ext cx="594360" cy="987552"/>
+                              <a:ext cx="589333" cy="979200"/>
                             </a:xfrm>
                             <a:prstGeom prst="rect">
                               <a:avLst/>
@@ -86,7 +86,7 @@
                             <w:txbxContent>
                               <w:p>
                                 <w:pPr>
-                                  <w:pStyle w:val="Sansinterligne"/>
+                                  <w:pStyle w:val="NoSpacing"/>
                                   <w:jc w:val="center"/>
                                   <w:rPr>
                                     <w:smallCaps/>
@@ -104,7 +104,53 @@
                                     <w:sz w:val="28"/>
                                     <w:szCs w:val="28"/>
                                   </w:rPr>
-                                  <w:t>{{ mat }}</w:t>
+                                  <w:t xml:space="preserve">{{ </w:t>
+                                </w:r>
+                                <w:proofErr w:type="spellStart"/>
+                                <w:r>
+                                  <w:rPr>
+                                    <w:b/>
+                                    <w:bCs/>
+                                    <w:smallCaps/>
+                                    <w:color w:val="FFFFFF" w:themeColor="background1"/>
+                                    <w:sz w:val="28"/>
+                                    <w:szCs w:val="28"/>
+                                  </w:rPr>
+                                  <w:t>ma</w:t>
+                                </w:r>
+                                <w:r>
+                                  <w:rPr>
+                                    <w:b/>
+                                    <w:bCs/>
+                                    <w:smallCaps/>
+                                    <w:color w:val="FFFFFF" w:themeColor="background1"/>
+                                    <w:sz w:val="28"/>
+                                    <w:szCs w:val="28"/>
+                                  </w:rPr>
+                                  <w:t>tiere</w:t>
+                                </w:r>
+                                <w:proofErr w:type="spellEnd"/>
+                                <w:r>
+                                  <w:rPr>
+                                    <w:b/>
+                                    <w:bCs/>
+                                    <w:smallCaps/>
+                                    <w:color w:val="FFFFFF" w:themeColor="background1"/>
+                                    <w:sz w:val="28"/>
+                                    <w:szCs w:val="28"/>
+                                  </w:rPr>
+                                  <w:t xml:space="preserve"> </w:t>
+                                </w:r>
+                                <w:r>
+                                  <w:rPr>
+                                    <w:b/>
+                                    <w:bCs/>
+                                    <w:smallCaps/>
+                                    <w:color w:val="FFFFFF" w:themeColor="background1"/>
+                                    <w:sz w:val="28"/>
+                                    <w:szCs w:val="28"/>
+                                  </w:rPr>
+                                  <w:t>}}</w:t>
                                 </w:r>
                               </w:p>
                             </w:txbxContent>
@@ -122,20 +168,20 @@
                       <wp14:pctWidth>7600</wp14:pctWidth>
                     </wp14:sizeRelH>
                     <wp14:sizeRelV relativeFrom="page">
-                      <wp14:pctHeight>9800</wp14:pctHeight>
+                      <wp14:pctHeight>0</wp14:pctHeight>
                     </wp14:sizeRelV>
                   </wp:anchor>
                 </w:drawing>
               </mc:Choice>
               <mc:Fallback>
                 <w:pict>
-                  <v:rect w14:anchorId="1C9C9EBC" id="Rectangle 132" o:spid="_x0000_s1026" style="position:absolute;margin-left:421.5pt;margin-top:59.45pt;width:46.8pt;height:77.75pt;z-index:251659264;visibility:visible;mso-wrap-style:square;mso-width-percent:76;mso-height-percent:98;mso-wrap-distance-left:9pt;mso-wrap-distance-top:0;mso-wrap-distance-right:9pt;mso-wrap-distance-bottom:0;mso-position-horizontal:absolute;mso-position-horizontal-relative:margin;mso-position-vertical:absolute;mso-position-vertical-relative:page;mso-width-percent:76;mso-height-percent:98;mso-width-relative:page;mso-height-relative:page;v-text-anchor:bottom" o:gfxdata="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" fillcolor="black [3204]" stroked="f" strokeweight="1pt">
+                  <v:rect w14:anchorId="1C9C9EBC" id="Rectangle 132" o:spid="_x0000_s1026" style="position:absolute;margin-left:421.5pt;margin-top:59.45pt;width:46.4pt;height:77.1pt;z-index:251659264;visibility:visible;mso-wrap-style:square;mso-width-percent:76;mso-height-percent:0;mso-wrap-distance-left:9pt;mso-wrap-distance-top:0;mso-wrap-distance-right:9pt;mso-wrap-distance-bottom:0;mso-position-horizontal:absolute;mso-position-horizontal-relative:margin;mso-position-vertical:absolute;mso-position-vertical-relative:page;mso-width-percent:76;mso-height-percent:0;mso-width-relative:page;mso-height-relative:page;v-text-anchor:bottom" o:gfxdata="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" fillcolor="black [3204]" stroked="f" strokeweight="1pt">
                     <o:lock v:ext="edit" aspectratio="t"/>
                     <v:textbox inset="3.6pt,,3.6pt">
                       <w:txbxContent>
                         <w:p>
                           <w:pPr>
-                            <w:pStyle w:val="Sansinterligne"/>
+                            <w:pStyle w:val="NoSpacing"/>
                             <w:jc w:val="center"/>
                             <w:rPr>
                               <w:smallCaps/>
@@ -144,7 +190,6 @@
                               <w:szCs w:val="20"/>
                             </w:rPr>
                           </w:pPr>
-                          <w:proofErr w:type="gramStart"/>
                           <w:r>
                             <w:rPr>
                               <w:b/>
@@ -154,9 +199,9 @@
                               <w:sz w:val="28"/>
                               <w:szCs w:val="28"/>
                             </w:rPr>
-                            <w:t>{{ mat</w:t>
+                            <w:t xml:space="preserve">{{ </w:t>
                           </w:r>
-                          <w:proofErr w:type="gramEnd"/>
+                          <w:proofErr w:type="spellStart"/>
                           <w:r>
                             <w:rPr>
                               <w:b/>
@@ -166,7 +211,41 @@
                               <w:sz w:val="28"/>
                               <w:szCs w:val="28"/>
                             </w:rPr>
-                            <w:t xml:space="preserve"> }}</w:t>
+                            <w:t>ma</w:t>
+                          </w:r>
+                          <w:r>
+                            <w:rPr>
+                              <w:b/>
+                              <w:bCs/>
+                              <w:smallCaps/>
+                              <w:color w:val="FFFFFF" w:themeColor="background1"/>
+                              <w:sz w:val="28"/>
+                              <w:szCs w:val="28"/>
+                            </w:rPr>
+                            <w:t>tiere</w:t>
+                          </w:r>
+                          <w:proofErr w:type="spellEnd"/>
+                          <w:r>
+                            <w:rPr>
+                              <w:b/>
+                              <w:bCs/>
+                              <w:smallCaps/>
+                              <w:color w:val="FFFFFF" w:themeColor="background1"/>
+                              <w:sz w:val="28"/>
+                              <w:szCs w:val="28"/>
+                            </w:rPr>
+                            <w:t xml:space="preserve"> </w:t>
+                          </w:r>
+                          <w:r>
+                            <w:rPr>
+                              <w:b/>
+                              <w:bCs/>
+                              <w:smallCaps/>
+                              <w:color w:val="FFFFFF" w:themeColor="background1"/>
+                              <w:sz w:val="28"/>
+                              <w:szCs w:val="28"/>
+                            </w:rPr>
+                            <w:t>}}</w:t>
                           </w:r>
                         </w:p>
                       </w:txbxContent>
@@ -251,7 +330,7 @@
                             <w:txbxContent>
                               <w:p>
                                 <w:pPr>
-                                  <w:pStyle w:val="Sansinterligne"/>
+                                  <w:pStyle w:val="NoSpacing"/>
                                   <w:spacing w:before="40" w:after="120" w:line="216" w:lineRule="auto"/>
                                   <w:rPr>
                                     <w:color w:val="000000" w:themeColor="accent1"/>
@@ -286,7 +365,7 @@
                               </w:p>
                               <w:p>
                                 <w:pPr>
-                                  <w:pStyle w:val="Sansinterligne"/>
+                                  <w:pStyle w:val="NoSpacing"/>
                                   <w:pBdr>
                                     <w:top w:val="single" w:sz="4" w:space="1" w:color="auto"/>
                                   </w:pBdr>
@@ -311,6 +390,7 @@
                                   </w:rPr>
                                   <w:t xml:space="preserve">{{ </w:t>
                                 </w:r>
+                                <w:proofErr w:type="spellStart"/>
                                 <w:r>
                                   <w:rPr>
                                     <w:i/>
@@ -333,6 +413,7 @@
                                   </w:rPr>
                                   <w:t>titre</w:t>
                                 </w:r>
+                                <w:proofErr w:type="spellEnd"/>
                                 <w:r>
                                   <w:rPr>
                                     <w:i/>
@@ -347,7 +428,7 @@
                               </w:p>
                               <w:p>
                                 <w:pPr>
-                                  <w:pStyle w:val="Sansinterligne"/>
+                                  <w:pStyle w:val="NoSpacing"/>
                                   <w:spacing w:before="80" w:after="40"/>
                                   <w:rPr>
                                     <w:smallCaps/>
@@ -586,7 +667,7 @@
           <w:sdtContent>
             <w:p>
               <w:pPr>
-                <w:pStyle w:val="En-ttedetabledesmatires"/>
+                <w:pStyle w:val="TOCHeading"/>
               </w:pPr>
               <w:r>
                 <w:rPr>
@@ -597,7 +678,7 @@
             </w:p>
             <w:p>
               <w:pPr>
-                <w:pStyle w:val="TM1"/>
+                <w:pStyle w:val="TOC1"/>
                 <w:rPr>
                   <w:rFonts w:asciiTheme="minorHAnsi" w:hAnsiTheme="minorHAnsi"/>
                   <w:sz w:val="22"/>
@@ -616,7 +697,7 @@
               <w:hyperlink w:anchor="_Toc16779440" w:history="1">
                 <w:r>
                   <w:rPr>
-                    <w:rStyle w:val="Lienhypertexte"/>
+                    <w:rStyle w:val="Hyperlink"/>
                   </w:rPr>
                   <w:t>1.</w:t>
                 </w:r>
@@ -630,7 +711,7 @@
                 </w:r>
                 <w:r>
                   <w:rPr>
-                    <w:rStyle w:val="Lienhypertexte"/>
+                    <w:rStyle w:val="Hyperlink"/>
                   </w:rPr>
                   <w:t>VEUILLEZ RAFRAICHIR LA TABLE</w:t>
                 </w:r>
@@ -697,7 +778,7 @@
         </w:p>
         <w:p>
           <w:pPr>
-            <w:pStyle w:val="Titre1"/>
+            <w:pStyle w:val="Heading1"/>
           </w:pPr>
           <w:bookmarkStart w:id="0" w:name="_Toc16779440"/>
           <w:r>
@@ -752,7 +833,7 @@
 <w:ftr xmlns:wpc="http://schemas.microsoft.com/office/word/2010/wordprocessingCanvas" xmlns:cx="http://schemas.microsoft.com/office/drawing/2014/chartex" xmlns:cx1="http://schemas.microsoft.com/office/drawing/2015/9/8/chartex" xmlns:cx2="http://schemas.microsoft.com/office/drawing/2015/10/21/chartex" xmlns:cx3="http://schemas.microsoft.com/office/drawing/2016/5/9/chartex" xmlns:cx4="http://schemas.microsoft.com/office/drawing/2016/5/10/chartex" xmlns:cx5="http://schemas.microsoft.com/office/drawing/2016/5/11/chartex" xmlns:cx6="http://schemas.microsoft.com/office/drawing/2016/5/12/chartex" xmlns:cx7="http://schemas.microsoft.com/office/drawing/2016/5/13/chartex" xmlns:cx8="http://schemas.microsoft.com/office/drawing/2016/5/14/chartex" xmlns:mc="http://schemas.openxmlformats.org/markup-compatibility/2006" xmlns:aink="http://schemas.microsoft.com/office/drawing/2016/ink" xmlns:am3d="http://schemas.microsoft.com/office/drawing/2017/model3d" xmlns:o="urn:schemas-microsoft-com:office:office" xmlns:r="http://schemas.openxmlformats.org/officeDocument/2006/relationships" xmlns:m="http://schemas.openxmlformats.org/officeDocument/2006/math" xmlns:v="urn:schemas-microsoft-com:vml" xmlns:wp14="http://schemas.microsoft.com/office/word/2010/wordprocessingDrawing" xmlns:wp="http://schemas.openxmlformats.org/drawingml/2006/wordprocessingDrawing" xmlns:w10="urn:schemas-microsoft-com:office:word" xmlns:w="http://schemas.openxmlformats.org/wordprocessingml/2006/main" xmlns:w14="http://schemas.microsoft.com/office/word/2010/wordml" xmlns:w15="http://schemas.microsoft.com/office/word/2012/wordml" xmlns:w16cex="http://schemas.microsoft.com/office/word/2018/wordml/cex" xmlns:w16cid="http://schemas.microsoft.com/office/word/2016/wordml/cid" xmlns:w16="http://schemas.microsoft.com/office/word/2018/wordml" xmlns:w16se="http://schemas.microsoft.com/office/word/2015/wordml/symex" xmlns:wpg="http://schemas.microsoft.com/office/word/2010/wordprocessingGroup" xmlns:wpi="http://schemas.microsoft.com/office/word/2010/wordprocessingInk" xmlns:wne="http://schemas.microsoft.com/office/word/2006/wordml" xmlns:wps="http://schemas.microsoft.com/office/word/2010/wordprocessingShape" mc:Ignorable="w14 w15 w16se w16cid w16 w16cex wp14">
   <w:p>
     <w:pPr>
-      <w:pStyle w:val="Pieddepage"/>
+      <w:pStyle w:val="Footer"/>
       <w:rPr>
         <w:sz w:val="26"/>
         <w:szCs w:val="26"/>
@@ -792,14 +873,32 @@
         <w:sz w:val="26"/>
         <w:szCs w:val="26"/>
       </w:rPr>
-      <w:t>{{ mat }}</w:t>
+      <w:t xml:space="preserve">{{ </w:t>
     </w:r>
+    <w:proofErr w:type="spellStart"/>
     <w:r>
       <w:rPr>
         <w:smallCaps/>
         <w:sz w:val="26"/>
         <w:szCs w:val="26"/>
       </w:rPr>
+      <w:t>matiere</w:t>
+    </w:r>
+    <w:proofErr w:type="spellEnd"/>
+    <w:r>
+      <w:rPr>
+        <w:smallCaps/>
+        <w:sz w:val="26"/>
+        <w:szCs w:val="26"/>
+      </w:rPr>
+      <w:t xml:space="preserve"> }}</w:t>
+    </w:r>
+    <w:r>
+      <w:rPr>
+        <w:smallCaps/>
+        <w:sz w:val="26"/>
+        <w:szCs w:val="26"/>
+      </w:rPr>
       <w:t>-</w:t>
     </w:r>
     <w:r>
@@ -808,7 +907,25 @@
         <w:sz w:val="26"/>
         <w:szCs w:val="26"/>
       </w:rPr>
-      <w:t>{{ num }}</w:t>
+      <w:t xml:space="preserve">{{ </w:t>
+    </w:r>
+    <w:proofErr w:type="spellStart"/>
+    <w:r>
+      <w:rPr>
+        <w:smallCaps/>
+        <w:sz w:val="26"/>
+        <w:szCs w:val="26"/>
+      </w:rPr>
+      <w:t>numero</w:t>
+    </w:r>
+    <w:proofErr w:type="spellEnd"/>
+    <w:r>
+      <w:rPr>
+        <w:smallCaps/>
+        <w:sz w:val="26"/>
+        <w:szCs w:val="26"/>
+      </w:rPr>
+      <w:t xml:space="preserve"> }}</w:t>
     </w:r>
     <w:r>
       <w:rPr>
@@ -965,7 +1082,7 @@
 <w:hdr xmlns:wpc="http://schemas.microsoft.com/office/word/2010/wordprocessingCanvas" xmlns:cx="http://schemas.microsoft.com/office/drawing/2014/chartex" xmlns:cx1="http://schemas.microsoft.com/office/drawing/2015/9/8/chartex" xmlns:cx2="http://schemas.microsoft.com/office/drawing/2015/10/21/chartex" xmlns:cx3="http://schemas.microsoft.com/office/drawing/2016/5/9/chartex" xmlns:cx4="http://schemas.microsoft.com/office/drawing/2016/5/10/chartex" xmlns:cx5="http://schemas.microsoft.com/office/drawing/2016/5/11/chartex" xmlns:cx6="http://schemas.microsoft.com/office/drawing/2016/5/12/chartex" xmlns:cx7="http://schemas.microsoft.com/office/drawing/2016/5/13/chartex" xmlns:cx8="http://schemas.microsoft.com/office/drawing/2016/5/14/chartex" xmlns:mc="http://schemas.openxmlformats.org/markup-compatibility/2006" xmlns:aink="http://schemas.microsoft.com/office/drawing/2016/ink" xmlns:am3d="http://schemas.microsoft.com/office/drawing/2017/model3d" xmlns:o="urn:schemas-microsoft-com:office:office" xmlns:r="http://schemas.openxmlformats.org/officeDocument/2006/relationships" xmlns:m="http://schemas.openxmlformats.org/officeDocument/2006/math" xmlns:v="urn:schemas-microsoft-com:vml" xmlns:wp14="http://schemas.microsoft.com/office/word/2010/wordprocessingDrawing" xmlns:wp="http://schemas.openxmlformats.org/drawingml/2006/wordprocessingDrawing" xmlns:w10="urn:schemas-microsoft-com:office:word" xmlns:w="http://schemas.openxmlformats.org/wordprocessingml/2006/main" xmlns:w14="http://schemas.microsoft.com/office/word/2010/wordml" xmlns:w15="http://schemas.microsoft.com/office/word/2012/wordml" xmlns:w16cex="http://schemas.microsoft.com/office/word/2018/wordml/cex" xmlns:w16cid="http://schemas.microsoft.com/office/word/2016/wordml/cid" xmlns:w16="http://schemas.microsoft.com/office/word/2018/wordml" xmlns:w16se="http://schemas.microsoft.com/office/word/2015/wordml/symex" xmlns:wpg="http://schemas.microsoft.com/office/word/2010/wordprocessingGroup" xmlns:wpi="http://schemas.microsoft.com/office/word/2010/wordprocessingInk" xmlns:wne="http://schemas.microsoft.com/office/word/2006/wordml" xmlns:wps="http://schemas.microsoft.com/office/word/2010/wordprocessingShape" mc:Ignorable="w14 w15 w16se w16cid w16 w16cex wp14">
   <w:p>
     <w:pPr>
-      <w:pStyle w:val="En-tte"/>
+      <w:pStyle w:val="Header"/>
       <w:rPr>
         <w:smallCaps/>
       </w:rPr>
@@ -1001,7 +1118,7 @@
     <w:lvl w:ilvl="0" w:tplc="8DAA3CF2">
       <w:start w:val="1"/>
       <w:numFmt w:val="lowerRoman"/>
-      <w:pStyle w:val="Titre4"/>
+      <w:pStyle w:val="Heading4"/>
       <w:lvlText w:val="%1."/>
       <w:lvlJc w:val="left"/>
       <w:pPr>
@@ -1430,7 +1547,7 @@
     <w:lvl w:ilvl="0" w:tplc="0FAEFC90">
       <w:start w:val="1"/>
       <w:numFmt w:val="decimal"/>
-      <w:pStyle w:val="Titre1"/>
+      <w:pStyle w:val="Heading1"/>
       <w:lvlText w:val="%1."/>
       <w:lvlJc w:val="left"/>
       <w:pPr>
@@ -1634,7 +1751,7 @@
     <w:lvl w:ilvl="0" w:tplc="8C08980C">
       <w:start w:val="1"/>
       <w:numFmt w:val="upperLetter"/>
-      <w:pStyle w:val="Titre2"/>
+      <w:pStyle w:val="Heading2"/>
       <w:lvlText w:val="%1."/>
       <w:lvlJc w:val="left"/>
       <w:pPr>
@@ -2039,7 +2156,7 @@
     <w:lvl w:ilvl="0" w:tplc="9CB8C08A">
       <w:start w:val="1"/>
       <w:numFmt w:val="lowerLetter"/>
-      <w:pStyle w:val="Titre3"/>
+      <w:pStyle w:val="Heading3"/>
       <w:lvlText w:val="%1."/>
       <w:lvlJc w:val="left"/>
       <w:pPr>
@@ -2690,11 +2807,11 @@
       <w:sz w:val="24"/>
     </w:rPr>
   </w:style>
-  <w:style w:type="paragraph" w:styleId="Titre1">
+  <w:style w:type="paragraph" w:styleId="Heading1">
     <w:name w:val="heading 1"/>
     <w:basedOn w:val="Normal"/>
     <w:next w:val="Normal"/>
-    <w:link w:val="Titre1Car"/>
+    <w:link w:val="Heading1Char"/>
     <w:uiPriority w:val="9"/>
     <w:qFormat/>
     <w:rsid w:val="003A4986"/>
@@ -2718,11 +2835,11 @@
       <w:szCs w:val="32"/>
     </w:rPr>
   </w:style>
-  <w:style w:type="paragraph" w:styleId="Titre2">
+  <w:style w:type="paragraph" w:styleId="Heading2">
     <w:name w:val="heading 2"/>
     <w:basedOn w:val="Normal"/>
     <w:next w:val="Normal"/>
-    <w:link w:val="Titre2Car"/>
+    <w:link w:val="Heading2Char"/>
     <w:uiPriority w:val="9"/>
     <w:unhideWhenUsed/>
     <w:qFormat/>
@@ -2744,11 +2861,11 @@
       <w:u w:val="single"/>
     </w:rPr>
   </w:style>
-  <w:style w:type="paragraph" w:styleId="Titre3">
+  <w:style w:type="paragraph" w:styleId="Heading3">
     <w:name w:val="heading 3"/>
-    <w:basedOn w:val="Paragraphedeliste"/>
+    <w:basedOn w:val="ListParagraph"/>
     <w:next w:val="Normal"/>
-    <w:link w:val="Titre3Car"/>
+    <w:link w:val="Heading3Char"/>
     <w:uiPriority w:val="9"/>
     <w:unhideWhenUsed/>
     <w:qFormat/>
@@ -2766,11 +2883,11 @@
       <w:szCs w:val="26"/>
     </w:rPr>
   </w:style>
-  <w:style w:type="paragraph" w:styleId="Titre4">
+  <w:style w:type="paragraph" w:styleId="Heading4">
     <w:name w:val="heading 4"/>
     <w:basedOn w:val="Normal"/>
     <w:next w:val="Normal"/>
-    <w:link w:val="Titre4Car"/>
+    <w:link w:val="Heading4Char"/>
     <w:uiPriority w:val="9"/>
     <w:unhideWhenUsed/>
     <w:qFormat/>
@@ -2794,13 +2911,13 @@
       <w:szCs w:val="26"/>
     </w:rPr>
   </w:style>
-  <w:style w:type="character" w:default="1" w:styleId="Policepardfaut">
+  <w:style w:type="character" w:default="1" w:styleId="DefaultParagraphFont">
     <w:name w:val="Default Paragraph Font"/>
     <w:uiPriority w:val="1"/>
     <w:semiHidden/>
     <w:unhideWhenUsed/>
   </w:style>
-  <w:style w:type="table" w:default="1" w:styleId="TableauNormal">
+  <w:style w:type="table" w:default="1" w:styleId="TableNormal">
     <w:name w:val="Normal Table"/>
     <w:uiPriority w:val="99"/>
     <w:semiHidden/>
@@ -2815,15 +2932,15 @@
       </w:tblCellMar>
     </w:tblPr>
   </w:style>
-  <w:style w:type="numbering" w:default="1" w:styleId="Aucuneliste">
+  <w:style w:type="numbering" w:default="1" w:styleId="NoList">
     <w:name w:val="No List"/>
     <w:uiPriority w:val="99"/>
     <w:semiHidden/>
     <w:unhideWhenUsed/>
   </w:style>
-  <w:style w:type="paragraph" w:styleId="Sansinterligne">
+  <w:style w:type="paragraph" w:styleId="NoSpacing">
     <w:name w:val="No Spacing"/>
-    <w:link w:val="SansinterligneCar"/>
+    <w:link w:val="NoSpacingChar"/>
     <w:uiPriority w:val="1"/>
     <w:qFormat/>
     <w:rsid w:val="00800526"/>
@@ -2835,10 +2952,10 @@
       <w:lang w:eastAsia="fr-CA"/>
     </w:rPr>
   </w:style>
-  <w:style w:type="character" w:customStyle="1" w:styleId="SansinterligneCar">
-    <w:name w:val="Sans interligne Car"/>
-    <w:basedOn w:val="Policepardfaut"/>
-    <w:link w:val="Sansinterligne"/>
+  <w:style w:type="character" w:customStyle="1" w:styleId="NoSpacingChar">
+    <w:name w:val="No Spacing Char"/>
+    <w:basedOn w:val="DefaultParagraphFont"/>
+    <w:link w:val="NoSpacing"/>
     <w:uiPriority w:val="1"/>
     <w:rsid w:val="00800526"/>
     <w:rPr>
@@ -2846,7 +2963,7 @@
       <w:lang w:eastAsia="fr-CA"/>
     </w:rPr>
   </w:style>
-  <w:style w:type="paragraph" w:styleId="Paragraphedeliste">
+  <w:style w:type="paragraph" w:styleId="ListParagraph">
     <w:name w:val="List Paragraph"/>
     <w:basedOn w:val="Normal"/>
     <w:uiPriority w:val="34"/>
@@ -2857,9 +2974,9 @@
       <w:contextualSpacing/>
     </w:pPr>
   </w:style>
-  <w:style w:type="character" w:styleId="Textedelespacerserv">
+  <w:style w:type="character" w:styleId="PlaceholderText">
     <w:name w:val="Placeholder Text"/>
-    <w:basedOn w:val="Policepardfaut"/>
+    <w:basedOn w:val="DefaultParagraphFont"/>
     <w:uiPriority w:val="99"/>
     <w:semiHidden/>
     <w:rsid w:val="00D807E2"/>
@@ -2867,10 +2984,10 @@
       <w:color w:val="808080"/>
     </w:rPr>
   </w:style>
-  <w:style w:type="paragraph" w:styleId="En-tte">
+  <w:style w:type="paragraph" w:styleId="Header">
     <w:name w:val="header"/>
     <w:basedOn w:val="Normal"/>
-    <w:link w:val="En-tteCar"/>
+    <w:link w:val="HeaderChar"/>
     <w:uiPriority w:val="99"/>
     <w:unhideWhenUsed/>
     <w:rsid w:val="00D807E2"/>
@@ -2882,10 +2999,10 @@
       <w:spacing w:after="0" w:line="240" w:lineRule="auto"/>
     </w:pPr>
   </w:style>
-  <w:style w:type="character" w:customStyle="1" w:styleId="En-tteCar">
-    <w:name w:val="En-tête Car"/>
-    <w:basedOn w:val="Policepardfaut"/>
-    <w:link w:val="En-tte"/>
+  <w:style w:type="character" w:customStyle="1" w:styleId="HeaderChar">
+    <w:name w:val="Header Char"/>
+    <w:basedOn w:val="DefaultParagraphFont"/>
+    <w:link w:val="Header"/>
     <w:uiPriority w:val="99"/>
     <w:rsid w:val="00D807E2"/>
     <w:rPr>
@@ -2893,10 +3010,10 @@
       <w:sz w:val="24"/>
     </w:rPr>
   </w:style>
-  <w:style w:type="paragraph" w:styleId="Pieddepage">
+  <w:style w:type="paragraph" w:styleId="Footer">
     <w:name w:val="footer"/>
     <w:basedOn w:val="Normal"/>
-    <w:link w:val="PieddepageCar"/>
+    <w:link w:val="FooterChar"/>
     <w:uiPriority w:val="99"/>
     <w:unhideWhenUsed/>
     <w:rsid w:val="00D807E2"/>
@@ -2908,10 +3025,10 @@
       <w:spacing w:after="0" w:line="240" w:lineRule="auto"/>
     </w:pPr>
   </w:style>
-  <w:style w:type="character" w:customStyle="1" w:styleId="PieddepageCar">
-    <w:name w:val="Pied de page Car"/>
-    <w:basedOn w:val="Policepardfaut"/>
-    <w:link w:val="Pieddepage"/>
+  <w:style w:type="character" w:customStyle="1" w:styleId="FooterChar">
+    <w:name w:val="Footer Char"/>
+    <w:basedOn w:val="DefaultParagraphFont"/>
+    <w:link w:val="Footer"/>
     <w:uiPriority w:val="99"/>
     <w:rsid w:val="00D807E2"/>
     <w:rPr>
@@ -2919,10 +3036,10 @@
       <w:sz w:val="24"/>
     </w:rPr>
   </w:style>
-  <w:style w:type="character" w:customStyle="1" w:styleId="Titre1Car">
-    <w:name w:val="Titre 1 Car"/>
-    <w:basedOn w:val="Policepardfaut"/>
-    <w:link w:val="Titre1"/>
+  <w:style w:type="character" w:customStyle="1" w:styleId="Heading1Char">
+    <w:name w:val="Heading 1 Char"/>
+    <w:basedOn w:val="DefaultParagraphFont"/>
+    <w:link w:val="Heading1"/>
     <w:uiPriority w:val="9"/>
     <w:rsid w:val="003A4986"/>
     <w:rPr>
@@ -2932,10 +3049,10 @@
       <w:szCs w:val="32"/>
     </w:rPr>
   </w:style>
-  <w:style w:type="character" w:customStyle="1" w:styleId="Titre2Car">
-    <w:name w:val="Titre 2 Car"/>
-    <w:basedOn w:val="Policepardfaut"/>
-    <w:link w:val="Titre2"/>
+  <w:style w:type="character" w:customStyle="1" w:styleId="Heading2Char">
+    <w:name w:val="Heading 2 Char"/>
+    <w:basedOn w:val="DefaultParagraphFont"/>
+    <w:link w:val="Heading2"/>
     <w:uiPriority w:val="9"/>
     <w:rsid w:val="00952A63"/>
     <w:rPr>
@@ -2946,10 +3063,10 @@
       <w:u w:val="single"/>
     </w:rPr>
   </w:style>
-  <w:style w:type="character" w:customStyle="1" w:styleId="Titre3Car">
-    <w:name w:val="Titre 3 Car"/>
-    <w:basedOn w:val="Policepardfaut"/>
-    <w:link w:val="Titre3"/>
+  <w:style w:type="character" w:customStyle="1" w:styleId="Heading3Char">
+    <w:name w:val="Heading 3 Char"/>
+    <w:basedOn w:val="DefaultParagraphFont"/>
+    <w:link w:val="Heading3"/>
     <w:uiPriority w:val="9"/>
     <w:rsid w:val="003A4986"/>
     <w:rPr>
@@ -2958,10 +3075,10 @@
       <w:szCs w:val="26"/>
     </w:rPr>
   </w:style>
-  <w:style w:type="character" w:customStyle="1" w:styleId="Titre4Car">
-    <w:name w:val="Titre 4 Car"/>
-    <w:basedOn w:val="Policepardfaut"/>
-    <w:link w:val="Titre4"/>
+  <w:style w:type="character" w:customStyle="1" w:styleId="Heading4Char">
+    <w:name w:val="Heading 4 Char"/>
+    <w:basedOn w:val="DefaultParagraphFont"/>
+    <w:link w:val="Heading4"/>
     <w:uiPriority w:val="9"/>
     <w:rsid w:val="00A11E09"/>
     <w:rPr>
@@ -2973,9 +3090,9 @@
       <w:szCs w:val="26"/>
     </w:rPr>
   </w:style>
-  <w:style w:type="paragraph" w:styleId="En-ttedetabledesmatires">
+  <w:style w:type="paragraph" w:styleId="TOCHeading">
     <w:name w:val="TOC Heading"/>
-    <w:basedOn w:val="Titre1"/>
+    <w:basedOn w:val="Heading1"/>
     <w:next w:val="Normal"/>
     <w:uiPriority w:val="39"/>
     <w:unhideWhenUsed/>
@@ -2994,7 +3111,7 @@
       <w:lang w:eastAsia="fr-CA"/>
     </w:rPr>
   </w:style>
-  <w:style w:type="paragraph" w:styleId="TM1">
+  <w:style w:type="paragraph" w:styleId="TOC1">
     <w:name w:val="toc 1"/>
     <w:basedOn w:val="Normal"/>
     <w:next w:val="Normal"/>
@@ -3014,9 +3131,9 @@
       <w:noProof/>
     </w:rPr>
   </w:style>
-  <w:style w:type="character" w:styleId="Lienhypertexte">
+  <w:style w:type="character" w:styleId="Hyperlink">
     <w:name w:val="Hyperlink"/>
-    <w:basedOn w:val="Policepardfaut"/>
+    <w:basedOn w:val="DefaultParagraphFont"/>
     <w:uiPriority w:val="99"/>
     <w:unhideWhenUsed/>
     <w:rsid w:val="0058667F"/>
@@ -3025,7 +3142,7 @@
       <w:u w:val="single"/>
     </w:rPr>
   </w:style>
-  <w:style w:type="paragraph" w:styleId="TM2">
+  <w:style w:type="paragraph" w:styleId="TOC2">
     <w:name w:val="toc 2"/>
     <w:basedOn w:val="Normal"/>
     <w:next w:val="Normal"/>
@@ -3045,7 +3162,7 @@
       <w:noProof/>
     </w:rPr>
   </w:style>
-  <w:style w:type="paragraph" w:styleId="TM3">
+  <w:style w:type="paragraph" w:styleId="TOC3">
     <w:name w:val="toc 3"/>
     <w:basedOn w:val="Normal"/>
     <w:next w:val="Normal"/>

</xml_diff>